<commit_message>
Great report progress. Ready for another run.
</commit_message>
<xml_diff>
--- a/parallel-report/parallel.docx
+++ b/parallel-report/parallel.docx
@@ -6,37 +6,31 @@
       <w:pPr>
         <w:jc w:val="both"/>
         <w:rPr>
-          <w:b/>
-          <w:bCs/>
+          <w:rFonts w:eastAsiaTheme="minorEastAsia"/>
           <w:sz w:val="20"/>
           <w:szCs w:val="20"/>
         </w:rPr>
       </w:pPr>
       <w:r>
         <w:rPr>
-          <w:b/>
-          <w:bCs/>
           <w:sz w:val="20"/>
           <w:szCs w:val="20"/>
         </w:rPr>
         <w:t>Speedup</w:t>
       </w:r>
-    </w:p>
-    <w:p>
-      <w:pPr>
-        <w:jc w:val="both"/>
-        <w:rPr>
-          <w:rFonts w:eastAsiaTheme="minorEastAsia"/>
-          <w:sz w:val="20"/>
-          <w:szCs w:val="20"/>
-        </w:rPr>
-      </w:pPr>
-      <w:r>
-        <w:rPr>
-          <w:sz w:val="20"/>
-          <w:szCs w:val="20"/>
-        </w:rPr>
-        <w:t>Speedup in parallel computing can be simply defined as</w:t>
+      <w:r>
+        <w:rPr>
+          <w:sz w:val="20"/>
+          <w:szCs w:val="20"/>
+        </w:rPr>
+        <w:t xml:space="preserve"> is </w:t>
+      </w:r>
+      <w:r>
+        <w:rPr>
+          <w:sz w:val="20"/>
+          <w:szCs w:val="20"/>
+        </w:rPr>
+        <w:t>defined as</w:t>
       </w:r>
       <w:r>
         <w:rPr>
@@ -176,8 +170,18 @@
           <w:sz w:val="20"/>
           <w:szCs w:val="20"/>
         </w:rPr>
-        <w:t xml:space="preserve"> is the time taken on 1</w:t>
-      </w:r>
+        <w:t xml:space="preserve"> is the time taken on </w:t>
+      </w:r>
+      <m:oMath>
+        <m:r>
+          <w:rPr>
+            <w:rFonts w:ascii="Cambria Math" w:eastAsiaTheme="minorEastAsia" w:hAnsi="Cambria Math"/>
+            <w:sz w:val="20"/>
+            <w:szCs w:val="20"/>
+          </w:rPr>
+          <m:t>1</m:t>
+        </m:r>
+      </m:oMath>
       <w:r>
         <w:rPr>
           <w:rFonts w:eastAsiaTheme="minorEastAsia"/>
@@ -235,16 +239,151 @@
             <w:sz w:val="20"/>
             <w:szCs w:val="20"/>
           </w:rPr>
-          <m:t xml:space="preserve"> </m:t>
+          <m:t xml:space="preserve"> N</m:t>
         </m:r>
+      </m:oMath>
+      <w:r>
+        <w:rPr>
+          <w:rFonts w:eastAsiaTheme="minorEastAsia"/>
+          <w:sz w:val="20"/>
+          <w:szCs w:val="20"/>
+        </w:rPr>
+        <w:t xml:space="preserve"> cores.</w:t>
+      </w:r>
+      <w:r>
+        <w:rPr>
+          <w:rFonts w:eastAsiaTheme="minorEastAsia"/>
+          <w:sz w:val="20"/>
+          <w:szCs w:val="20"/>
+        </w:rPr>
+        <w:t xml:space="preserve"> </w:t>
+      </w:r>
+      <w:r>
+        <w:rPr>
+          <w:sz w:val="20"/>
+          <w:szCs w:val="20"/>
+        </w:rPr>
+        <w:t>Strong scaling</w:t>
+      </w:r>
+      <w:r>
+        <w:rPr>
+          <w:sz w:val="20"/>
+          <w:szCs w:val="20"/>
+        </w:rPr>
+        <w:t xml:space="preserve"> is concerned with how the solution time varies with the number of processors for a fixed </w:t>
+      </w:r>
+      <w:r>
+        <w:rPr>
+          <w:i/>
+          <w:iCs/>
+          <w:sz w:val="20"/>
+          <w:szCs w:val="20"/>
+        </w:rPr>
+        <w:t>total</w:t>
+      </w:r>
+      <w:r>
+        <w:rPr>
+          <w:sz w:val="20"/>
+          <w:szCs w:val="20"/>
+        </w:rPr>
+        <w:t xml:space="preserve"> problem size.</w:t>
+      </w:r>
+      <w:r>
+        <w:rPr>
+          <w:sz w:val="20"/>
+          <w:szCs w:val="20"/>
+        </w:rPr>
+        <w:t xml:space="preserve"> </w:t>
+      </w:r>
+      <w:r>
+        <w:rPr>
+          <w:rFonts w:eastAsiaTheme="minorEastAsia"/>
+          <w:sz w:val="20"/>
+          <w:szCs w:val="20"/>
+        </w:rPr>
+        <w:t xml:space="preserve">Amdahl’s law </w:t>
+      </w:r>
+      <w:r>
+        <w:rPr>
+          <w:rFonts w:eastAsiaTheme="minorEastAsia"/>
+          <w:sz w:val="20"/>
+          <w:szCs w:val="20"/>
+        </w:rPr>
+        <w:t xml:space="preserve">states that </w:t>
+      </w:r>
+      <m:oMath>
         <m:r>
           <w:rPr>
             <w:rFonts w:ascii="Cambria Math" w:eastAsiaTheme="minorEastAsia" w:hAnsi="Cambria Math"/>
             <w:sz w:val="20"/>
             <w:szCs w:val="20"/>
           </w:rPr>
-          <m:t>N</m:t>
+          <m:t>speedup=</m:t>
         </m:r>
+        <m:f>
+          <m:fPr>
+            <m:ctrlPr>
+              <w:rPr>
+                <w:rFonts w:ascii="Cambria Math" w:eastAsiaTheme="minorEastAsia" w:hAnsi="Cambria Math"/>
+                <w:i/>
+                <w:sz w:val="20"/>
+                <w:szCs w:val="20"/>
+              </w:rPr>
+            </m:ctrlPr>
+          </m:fPr>
+          <m:num>
+            <m:r>
+              <w:rPr>
+                <w:rFonts w:ascii="Cambria Math" w:eastAsiaTheme="minorEastAsia" w:hAnsi="Cambria Math"/>
+                <w:sz w:val="20"/>
+                <w:szCs w:val="20"/>
+              </w:rPr>
+              <m:t>1</m:t>
+            </m:r>
+          </m:num>
+          <m:den>
+            <m:r>
+              <w:rPr>
+                <w:rFonts w:ascii="Cambria Math" w:eastAsiaTheme="minorEastAsia" w:hAnsi="Cambria Math"/>
+                <w:sz w:val="20"/>
+                <w:szCs w:val="20"/>
+              </w:rPr>
+              <m:t>s+</m:t>
+            </m:r>
+            <m:f>
+              <m:fPr>
+                <m:ctrlPr>
+                  <w:rPr>
+                    <w:rFonts w:ascii="Cambria Math" w:eastAsiaTheme="minorEastAsia" w:hAnsi="Cambria Math"/>
+                    <w:i/>
+                    <w:sz w:val="20"/>
+                    <w:szCs w:val="20"/>
+                  </w:rPr>
+                </m:ctrlPr>
+              </m:fPr>
+              <m:num>
+                <m:r>
+                  <w:rPr>
+                    <w:rFonts w:ascii="Cambria Math" w:eastAsiaTheme="minorEastAsia" w:hAnsi="Cambria Math"/>
+                    <w:sz w:val="20"/>
+                    <w:szCs w:val="20"/>
+                  </w:rPr>
+                  <m:t>p</m:t>
+                </m:r>
+              </m:num>
+              <m:den>
+                <m:r>
+                  <w:rPr>
+                    <w:rFonts w:ascii="Cambria Math" w:eastAsiaTheme="minorEastAsia" w:hAnsi="Cambria Math"/>
+                    <w:sz w:val="20"/>
+                    <w:szCs w:val="20"/>
+                  </w:rPr>
+                  <m:t>N</m:t>
+                </m:r>
+              </m:den>
+            </m:f>
+          </m:den>
+        </m:f>
       </m:oMath>
       <w:r>
         <w:rPr>
@@ -252,181 +391,15 @@
           <w:sz w:val="20"/>
           <w:szCs w:val="20"/>
         </w:rPr>
-        <w:t xml:space="preserve"> cores.</w:t>
-      </w:r>
-    </w:p>
-    <w:p>
-      <w:pPr>
-        <w:jc w:val="both"/>
-        <w:rPr>
-          <w:b/>
-          <w:bCs/>
-          <w:sz w:val="20"/>
-          <w:szCs w:val="20"/>
-        </w:rPr>
-      </w:pPr>
-      <w:r>
-        <w:rPr>
-          <w:b/>
-          <w:bCs/>
-          <w:sz w:val="20"/>
-          <w:szCs w:val="20"/>
-        </w:rPr>
-        <w:t>Strong scaling</w:t>
-      </w:r>
-      <w:bookmarkStart w:id="0" w:name="_GoBack"/>
-      <w:bookmarkEnd w:id="0"/>
-    </w:p>
-    <w:p>
-      <w:pPr>
-        <w:jc w:val="both"/>
-        <w:rPr>
-          <w:rFonts w:eastAsiaTheme="minorEastAsia"/>
-          <w:sz w:val="20"/>
-          <w:szCs w:val="20"/>
-        </w:rPr>
-      </w:pPr>
-      <w:r>
-        <w:rPr>
-          <w:sz w:val="20"/>
-          <w:szCs w:val="20"/>
-        </w:rPr>
-        <w:t xml:space="preserve">Strong scaling is concerned with how the solution time varies with the number of processors for a fixed </w:t>
-      </w:r>
-      <w:r>
-        <w:rPr>
-          <w:i/>
-          <w:iCs/>
-          <w:sz w:val="20"/>
-          <w:szCs w:val="20"/>
-        </w:rPr>
-        <w:t>total</w:t>
-      </w:r>
-      <w:r>
-        <w:rPr>
-          <w:sz w:val="20"/>
-          <w:szCs w:val="20"/>
-        </w:rPr>
-        <w:t xml:space="preserve"> problem size.</w:t>
-      </w:r>
-      <w:r>
-        <w:rPr>
-          <w:sz w:val="20"/>
-          <w:szCs w:val="20"/>
-        </w:rPr>
-        <w:t xml:space="preserve"> </w:t>
-      </w:r>
-      <w:r>
-        <w:rPr>
-          <w:rFonts w:eastAsiaTheme="minorEastAsia"/>
-          <w:sz w:val="20"/>
-          <w:szCs w:val="20"/>
-        </w:rPr>
-        <w:t>Amdahl’s law governs strong scaling. It states that speedup is limited by the fraction of the serial part of the software not amenable to parallelisation:</w:t>
-      </w:r>
-    </w:p>
-    <w:p>
-      <w:pPr>
-        <w:jc w:val="both"/>
-        <w:rPr>
-          <w:rFonts w:eastAsiaTheme="minorEastAsia"/>
-          <w:sz w:val="20"/>
-          <w:szCs w:val="20"/>
-        </w:rPr>
-      </w:pPr>
-      <m:oMathPara>
-        <m:oMath>
-          <m:r>
-            <w:rPr>
-              <w:rFonts w:ascii="Cambria Math" w:eastAsiaTheme="minorEastAsia" w:hAnsi="Cambria Math"/>
-              <w:sz w:val="20"/>
-              <w:szCs w:val="20"/>
-            </w:rPr>
-            <m:t>speedup=</m:t>
-          </m:r>
-          <m:f>
-            <m:fPr>
-              <m:ctrlPr>
-                <w:rPr>
-                  <w:rFonts w:ascii="Cambria Math" w:eastAsiaTheme="minorEastAsia" w:hAnsi="Cambria Math"/>
-                  <w:i/>
-                  <w:sz w:val="20"/>
-                  <w:szCs w:val="20"/>
-                </w:rPr>
-              </m:ctrlPr>
-            </m:fPr>
-            <m:num>
-              <m:r>
-                <w:rPr>
-                  <w:rFonts w:ascii="Cambria Math" w:eastAsiaTheme="minorEastAsia" w:hAnsi="Cambria Math"/>
-                  <w:sz w:val="20"/>
-                  <w:szCs w:val="20"/>
-                </w:rPr>
-                <m:t>1</m:t>
-              </m:r>
-            </m:num>
-            <m:den>
-              <m:r>
-                <w:rPr>
-                  <w:rFonts w:ascii="Cambria Math" w:eastAsiaTheme="minorEastAsia" w:hAnsi="Cambria Math"/>
-                  <w:sz w:val="20"/>
-                  <w:szCs w:val="20"/>
-                </w:rPr>
-                <m:t>s+</m:t>
-              </m:r>
-              <m:f>
-                <m:fPr>
-                  <m:ctrlPr>
-                    <w:rPr>
-                      <w:rFonts w:ascii="Cambria Math" w:eastAsiaTheme="minorEastAsia" w:hAnsi="Cambria Math"/>
-                      <w:i/>
-                      <w:sz w:val="20"/>
-                      <w:szCs w:val="20"/>
-                    </w:rPr>
-                  </m:ctrlPr>
-                </m:fPr>
-                <m:num>
-                  <m:r>
-                    <w:rPr>
-                      <w:rFonts w:ascii="Cambria Math" w:eastAsiaTheme="minorEastAsia" w:hAnsi="Cambria Math"/>
-                      <w:sz w:val="20"/>
-                      <w:szCs w:val="20"/>
-                    </w:rPr>
-                    <m:t>p</m:t>
-                  </m:r>
-                </m:num>
-                <m:den>
-                  <m:r>
-                    <w:rPr>
-                      <w:rFonts w:ascii="Cambria Math" w:eastAsiaTheme="minorEastAsia" w:hAnsi="Cambria Math"/>
-                      <w:sz w:val="20"/>
-                      <w:szCs w:val="20"/>
-                    </w:rPr>
-                    <m:t>N</m:t>
-                  </m:r>
-                </m:den>
-              </m:f>
-            </m:den>
-          </m:f>
-        </m:oMath>
-      </m:oMathPara>
-    </w:p>
-    <w:p>
-      <w:pPr>
-        <w:jc w:val="both"/>
-        <w:rPr>
-          <w:rFonts w:eastAsiaTheme="minorEastAsia"/>
-          <w:sz w:val="20"/>
-          <w:szCs w:val="20"/>
-        </w:rPr>
-      </w:pPr>
-      <w:r>
-        <w:rPr>
-          <w:rFonts w:eastAsiaTheme="minorEastAsia"/>
-          <w:sz w:val="20"/>
-          <w:szCs w:val="20"/>
-        </w:rPr>
-        <w:t xml:space="preserve">Where </w:t>
+        <w:t xml:space="preserve"> w</w:t>
+      </w:r>
+      <w:r>
+        <w:rPr>
+          <w:rFonts w:eastAsiaTheme="minorEastAsia"/>
+          <w:sz w:val="20"/>
+          <w:szCs w:val="20"/>
+        </w:rPr>
+        <w:t xml:space="preserve">here </w:t>
       </w:r>
       <m:oMath>
         <m:r>
@@ -470,18 +443,26 @@
           <w:sz w:val="20"/>
           <w:szCs w:val="20"/>
         </w:rPr>
-        <w:t xml:space="preserve">proportion spent on the parallelised </w:t>
-      </w:r>
-      <w:proofErr w:type="gramStart"/>
-      <w:r>
-        <w:rPr>
-          <w:rFonts w:eastAsiaTheme="minorEastAsia"/>
-          <w:sz w:val="20"/>
-          <w:szCs w:val="20"/>
-        </w:rPr>
-        <w:t>part.</w:t>
-      </w:r>
-      <w:proofErr w:type="gramEnd"/>
+        <w:t xml:space="preserve">proportion spent on the parallelised part. </w:t>
+      </w:r>
+      <w:r>
+        <w:rPr>
+          <w:rFonts w:eastAsiaTheme="minorEastAsia"/>
+          <w:sz w:val="20"/>
+          <w:szCs w:val="20"/>
+        </w:rPr>
+        <w:t xml:space="preserve">This means that, for a fixed problem, the upper limit of speedup is determined by the serial fraction of </w:t>
+      </w:r>
+      <w:bookmarkStart w:id="0" w:name="_GoBack"/>
+      <w:bookmarkEnd w:id="0"/>
+      <w:r>
+        <w:rPr>
+          <w:rFonts w:eastAsiaTheme="minorEastAsia"/>
+          <w:sz w:val="20"/>
+          <w:szCs w:val="20"/>
+        </w:rPr>
+        <w:t>the code.</w:t>
+      </w:r>
       <w:r>
         <w:rPr>
           <w:rFonts w:eastAsiaTheme="minorEastAsia"/>
@@ -489,80 +470,261 @@
           <w:szCs w:val="20"/>
         </w:rPr>
         <w:t xml:space="preserve"> </w:t>
-      </w:r>
-      <w:r>
-        <w:rPr>
-          <w:rFonts w:eastAsiaTheme="minorEastAsia"/>
-          <w:sz w:val="20"/>
-          <w:szCs w:val="20"/>
-        </w:rPr>
-        <w:t>This means that, for a fixed problem, the upper limit of speedup is determined by the serial fraction of the code.</w:t>
       </w:r>
     </w:p>
     <w:p>
       <w:pPr>
         <w:jc w:val="both"/>
         <w:rPr>
-          <w:b/>
-          <w:bCs/>
+          <w:rFonts w:eastAsiaTheme="minorEastAsia"/>
           <w:sz w:val="20"/>
           <w:szCs w:val="20"/>
         </w:rPr>
       </w:pPr>
       <w:r>
         <w:rPr>
-          <w:b/>
-          <w:bCs/>
-          <w:sz w:val="20"/>
-          <w:szCs w:val="20"/>
-        </w:rPr>
-        <w:t>Weak scaling</w:t>
+          <w:rFonts w:eastAsiaTheme="minorEastAsia"/>
+          <w:sz w:val="20"/>
+          <w:szCs w:val="20"/>
+        </w:rPr>
+        <w:t xml:space="preserve">Results are dispiriting, with </w:t>
+      </w:r>
+      <m:oMath>
+        <m:r>
+          <w:rPr>
+            <w:rFonts w:ascii="Cambria Math" w:eastAsiaTheme="minorEastAsia" w:hAnsi="Cambria Math"/>
+            <w:sz w:val="20"/>
+            <w:szCs w:val="20"/>
+          </w:rPr>
+          <m:t>s=0.99</m:t>
+        </m:r>
+      </m:oMath>
+      <w:r>
+        <w:rPr>
+          <w:rFonts w:eastAsiaTheme="minorEastAsia"/>
+          <w:sz w:val="20"/>
+          <w:szCs w:val="20"/>
+        </w:rPr>
+        <w:t xml:space="preserve">, implying the code is </w:t>
+      </w:r>
+      <w:r>
+        <w:rPr>
+          <w:rFonts w:eastAsiaTheme="minorEastAsia"/>
+          <w:i/>
+          <w:iCs/>
+          <w:sz w:val="20"/>
+          <w:szCs w:val="20"/>
+        </w:rPr>
+        <w:t>barely</w:t>
+      </w:r>
+      <w:r>
+        <w:rPr>
+          <w:rFonts w:eastAsiaTheme="minorEastAsia"/>
+          <w:sz w:val="20"/>
+          <w:szCs w:val="20"/>
+        </w:rPr>
+        <w:t xml:space="preserve"> parallelisable.</w:t>
+      </w:r>
+      <w:r>
+        <w:rPr>
+          <w:rFonts w:eastAsiaTheme="minorEastAsia"/>
+          <w:sz w:val="20"/>
+          <w:szCs w:val="20"/>
+        </w:rPr>
+        <w:t xml:space="preserve"> This is likely a consequence of the test</w:t>
+      </w:r>
+      <w:r>
+        <w:rPr>
+          <w:rFonts w:eastAsiaTheme="minorEastAsia"/>
+          <w:sz w:val="20"/>
+          <w:szCs w:val="20"/>
+        </w:rPr>
+        <w:t xml:space="preserve"> setup. Relevant code can be found in </w:t>
+      </w:r>
+      <w:proofErr w:type="gramStart"/>
+      <w:r>
+        <w:rPr>
+          <w:rFonts w:eastAsiaTheme="minorEastAsia"/>
+          <w:i/>
+          <w:iCs/>
+          <w:sz w:val="20"/>
+          <w:szCs w:val="20"/>
+        </w:rPr>
+        <w:t>parallel-report</w:t>
+      </w:r>
+      <w:proofErr w:type="gramEnd"/>
+      <w:r>
+        <w:rPr>
+          <w:rFonts w:eastAsiaTheme="minorEastAsia"/>
+          <w:sz w:val="20"/>
+          <w:szCs w:val="20"/>
+        </w:rPr>
+        <w:t>.</w:t>
+      </w:r>
+      <w:r>
+        <w:rPr>
+          <w:rFonts w:eastAsiaTheme="minorEastAsia"/>
+          <w:sz w:val="20"/>
+          <w:szCs w:val="20"/>
+        </w:rPr>
+        <w:t xml:space="preserve"> 6 SLURM scripts were generated using the </w:t>
+      </w:r>
+      <w:r>
+        <w:rPr>
+          <w:rFonts w:eastAsiaTheme="minorEastAsia"/>
+          <w:i/>
+          <w:iCs/>
+          <w:sz w:val="20"/>
+          <w:szCs w:val="20"/>
+        </w:rPr>
+        <w:t>generate_slurms.py</w:t>
+      </w:r>
+      <w:r>
+        <w:rPr>
+          <w:rFonts w:eastAsiaTheme="minorEastAsia"/>
+          <w:sz w:val="20"/>
+          <w:szCs w:val="20"/>
+        </w:rPr>
+        <w:t xml:space="preserve"> script. Each set a number of threads: 1, 2, 4, 8, 12, 16, 20, and 24. For each, a node was reserved, and an equal number of CPUs and threads were assigned to the task. All I/O output was disabled, except the writing of the duration to </w:t>
+      </w:r>
+      <w:proofErr w:type="spellStart"/>
+      <w:r>
+        <w:rPr>
+          <w:rFonts w:eastAsiaTheme="minorEastAsia"/>
+          <w:sz w:val="20"/>
+          <w:szCs w:val="20"/>
+        </w:rPr>
+        <w:t>stdio</w:t>
+      </w:r>
+      <w:proofErr w:type="spellEnd"/>
+      <w:r>
+        <w:rPr>
+          <w:rFonts w:eastAsiaTheme="minorEastAsia"/>
+          <w:sz w:val="20"/>
+          <w:szCs w:val="20"/>
+        </w:rPr>
+        <w:t>.</w:t>
+      </w:r>
+      <w:r>
+        <w:rPr>
+          <w:rFonts w:eastAsiaTheme="minorEastAsia"/>
+          <w:sz w:val="20"/>
+          <w:szCs w:val="20"/>
+        </w:rPr>
+        <w:t xml:space="preserve"> 100 particles were used for each, and a timestep of </w:t>
+      </w:r>
+      <m:oMath>
+        <m:r>
+          <w:rPr>
+            <w:rFonts w:ascii="Cambria Math" w:eastAsiaTheme="minorEastAsia" w:hAnsi="Cambria Math"/>
+            <w:sz w:val="20"/>
+            <w:szCs w:val="20"/>
+          </w:rPr>
+          <m:t>1×</m:t>
+        </m:r>
+        <m:sSup>
+          <m:sSupPr>
+            <m:ctrlPr>
+              <w:rPr>
+                <w:rFonts w:ascii="Cambria Math" w:eastAsiaTheme="minorEastAsia" w:hAnsi="Cambria Math"/>
+                <w:i/>
+                <w:sz w:val="20"/>
+                <w:szCs w:val="20"/>
+              </w:rPr>
+            </m:ctrlPr>
+          </m:sSupPr>
+          <m:e>
+            <m:r>
+              <w:rPr>
+                <w:rFonts w:ascii="Cambria Math" w:eastAsiaTheme="minorEastAsia" w:hAnsi="Cambria Math"/>
+                <w:sz w:val="20"/>
+                <w:szCs w:val="20"/>
+              </w:rPr>
+              <m:t>10</m:t>
+            </m:r>
+          </m:e>
+          <m:sup>
+            <m:r>
+              <w:rPr>
+                <w:rFonts w:ascii="Cambria Math" w:eastAsiaTheme="minorEastAsia" w:hAnsi="Cambria Math"/>
+                <w:sz w:val="20"/>
+                <w:szCs w:val="20"/>
+              </w:rPr>
+              <m:t>-6</m:t>
+            </m:r>
+          </m:sup>
+        </m:sSup>
+      </m:oMath>
+      <w:r>
+        <w:rPr>
+          <w:rFonts w:eastAsiaTheme="minorEastAsia"/>
+          <w:sz w:val="20"/>
+          <w:szCs w:val="20"/>
+        </w:rPr>
+        <w:t>.</w:t>
       </w:r>
     </w:p>
     <w:p>
       <w:pPr>
         <w:jc w:val="both"/>
         <w:rPr>
+          <w:rFonts w:eastAsiaTheme="minorEastAsia"/>
           <w:sz w:val="20"/>
           <w:szCs w:val="20"/>
         </w:rPr>
       </w:pPr>
       <w:r>
         <w:rPr>
-          <w:sz w:val="20"/>
-          <w:szCs w:val="20"/>
-        </w:rPr>
-        <w:t xml:space="preserve">Weak scaling is concerned with how the solution time varies with the number of processors for a fixed problem size </w:t>
-      </w:r>
-      <w:r>
-        <w:rPr>
-          <w:i/>
-          <w:iCs/>
-          <w:sz w:val="20"/>
-          <w:szCs w:val="20"/>
-        </w:rPr>
-        <w:t>per processor</w:t>
-      </w:r>
-      <w:r>
-        <w:rPr>
-          <w:sz w:val="20"/>
-          <w:szCs w:val="20"/>
-        </w:rPr>
-        <w:t>.</w:t>
-      </w:r>
-      <w:r>
-        <w:rPr>
-          <w:sz w:val="20"/>
-          <w:szCs w:val="20"/>
-        </w:rPr>
-        <w:t xml:space="preserve"> </w:t>
-      </w:r>
-      <w:r>
-        <w:rPr>
-          <w:sz w:val="20"/>
-          <w:szCs w:val="20"/>
-        </w:rPr>
-        <w:t>Weak scaling is governed by Gustafson’s law, which states:</w:t>
+          <w:rFonts w:eastAsiaTheme="minorEastAsia"/>
+          <w:noProof/>
+          <w:sz w:val="20"/>
+          <w:szCs w:val="20"/>
+        </w:rPr>
+        <w:drawing>
+          <wp:inline distT="0" distB="0" distL="0" distR="0" wp14:anchorId="45C9C693" wp14:editId="078E3BC3">
+            <wp:extent cx="5715000" cy="2857500"/>
+            <wp:effectExtent l="0" t="0" r="0" b="0"/>
+            <wp:docPr id="1" name="Picture 1"/>
+            <wp:cNvGraphicFramePr>
+              <a:graphicFrameLocks xmlns:a="http://schemas.openxmlformats.org/drawingml/2006/main" noChangeAspect="1"/>
+            </wp:cNvGraphicFramePr>
+            <a:graphic xmlns:a="http://schemas.openxmlformats.org/drawingml/2006/main">
+              <a:graphicData uri="http://schemas.openxmlformats.org/drawingml/2006/picture">
+                <pic:pic xmlns:pic="http://schemas.openxmlformats.org/drawingml/2006/picture">
+                  <pic:nvPicPr>
+                    <pic:cNvPr id="0" name="Picture 2"/>
+                    <pic:cNvPicPr>
+                      <a:picLocks noChangeAspect="1" noChangeArrowheads="1"/>
+                    </pic:cNvPicPr>
+                  </pic:nvPicPr>
+                  <pic:blipFill>
+                    <a:blip r:embed="rId5">
+                      <a:extLst>
+                        <a:ext uri="{28A0092B-C50C-407E-A947-70E740481C1C}">
+                          <a14:useLocalDpi xmlns:a14="http://schemas.microsoft.com/office/drawing/2010/main" val="0"/>
+                        </a:ext>
+                      </a:extLst>
+                    </a:blip>
+                    <a:srcRect/>
+                    <a:stretch>
+                      <a:fillRect/>
+                    </a:stretch>
+                  </pic:blipFill>
+                  <pic:spPr bwMode="auto">
+                    <a:xfrm>
+                      <a:off x="0" y="0"/>
+                      <a:ext cx="5715000" cy="2857500"/>
+                    </a:xfrm>
+                    <a:prstGeom prst="rect">
+                      <a:avLst/>
+                    </a:prstGeom>
+                    <a:noFill/>
+                  </pic:spPr>
+                </pic:pic>
+              </a:graphicData>
+            </a:graphic>
+          </wp:inline>
+        </w:drawing>
       </w:r>
     </w:p>
     <w:p>
@@ -573,43 +735,29 @@
           <w:szCs w:val="20"/>
         </w:rPr>
       </w:pPr>
-      <m:oMathPara>
-        <m:oMath>
-          <m:r>
-            <w:rPr>
-              <w:rFonts w:ascii="Cambria Math" w:eastAsiaTheme="minorEastAsia" w:hAnsi="Cambria Math"/>
-              <w:sz w:val="20"/>
-              <w:szCs w:val="20"/>
-            </w:rPr>
-            <m:t>scaled speedup</m:t>
-          </m:r>
-          <m:r>
-            <w:rPr>
-              <w:rFonts w:ascii="Cambria Math" w:eastAsiaTheme="minorEastAsia" w:hAnsi="Cambria Math"/>
-              <w:sz w:val="20"/>
-              <w:szCs w:val="20"/>
-            </w:rPr>
-            <m:t>=</m:t>
-          </m:r>
-          <m:r>
-            <w:rPr>
-              <w:rFonts w:ascii="Cambria Math" w:eastAsiaTheme="minorEastAsia" w:hAnsi="Cambria Math"/>
-              <w:sz w:val="20"/>
-              <w:szCs w:val="20"/>
-            </w:rPr>
-            <m:t>s+p×N</m:t>
-          </m:r>
-        </m:oMath>
-      </m:oMathPara>
-    </w:p>
-    <w:p>
-      <w:pPr>
-        <w:jc w:val="both"/>
-        <w:rPr>
-          <w:sz w:val="20"/>
-          <w:szCs w:val="20"/>
-        </w:rPr>
-      </w:pPr>
+      <w:r>
+        <w:rPr>
+          <w:sz w:val="20"/>
+          <w:szCs w:val="20"/>
+        </w:rPr>
+        <w:t xml:space="preserve">Weak scaling is concerned with how the solution time varies with the number of processors for a fixed problem size </w:t>
+      </w:r>
+      <w:r>
+        <w:rPr>
+          <w:i/>
+          <w:iCs/>
+          <w:sz w:val="20"/>
+          <w:szCs w:val="20"/>
+        </w:rPr>
+        <w:t>per processor</w:t>
+      </w:r>
+      <w:r>
+        <w:rPr>
+          <w:sz w:val="20"/>
+          <w:szCs w:val="20"/>
+        </w:rPr>
+        <w:t>.</w:t>
+      </w:r>
       <w:r>
         <w:rPr>
           <w:sz w:val="20"/>
@@ -622,6 +770,37 @@
           <w:sz w:val="20"/>
           <w:szCs w:val="20"/>
         </w:rPr>
+        <w:t>Weak scaling is governed by Gustafson’s law, which s</w:t>
+      </w:r>
+      <w:r>
+        <w:rPr>
+          <w:sz w:val="20"/>
+          <w:szCs w:val="20"/>
+        </w:rPr>
+        <w:t xml:space="preserve">tates: </w:t>
+      </w:r>
+      <m:oMath>
+        <m:r>
+          <w:rPr>
+            <w:rFonts w:ascii="Cambria Math" w:eastAsiaTheme="minorEastAsia" w:hAnsi="Cambria Math"/>
+            <w:sz w:val="20"/>
+            <w:szCs w:val="20"/>
+          </w:rPr>
+          <m:t>scaled speedup=s+p×N</m:t>
+        </m:r>
+      </m:oMath>
+      <w:r>
+        <w:rPr>
+          <w:sz w:val="20"/>
+          <w:szCs w:val="20"/>
+        </w:rPr>
+        <w:t xml:space="preserve">. </w:t>
+      </w:r>
+      <w:r>
+        <w:rPr>
+          <w:sz w:val="20"/>
+          <w:szCs w:val="20"/>
+        </w:rPr>
         <w:t>It</w:t>
       </w:r>
       <w:r>
@@ -629,28 +808,21 @@
           <w:sz w:val="20"/>
           <w:szCs w:val="20"/>
         </w:rPr>
-        <w:t xml:space="preserve"> is based on two approximations:</w:t>
-      </w:r>
-    </w:p>
-    <w:p>
-      <w:pPr>
-        <w:pStyle w:val="ListParagraph"/>
-        <w:numPr>
-          <w:ilvl w:val="0"/>
-          <w:numId w:val="1"/>
-        </w:numPr>
-        <w:jc w:val="both"/>
-        <w:rPr>
-          <w:sz w:val="20"/>
-          <w:szCs w:val="20"/>
-        </w:rPr>
-      </w:pPr>
-      <w:r>
-        <w:rPr>
-          <w:sz w:val="20"/>
-          <w:szCs w:val="20"/>
-        </w:rPr>
-        <w:t xml:space="preserve">The parallel part </w:t>
+        <w:t xml:space="preserve"> is based on two approximations</w:t>
+      </w:r>
+      <w:r>
+        <w:rPr>
+          <w:sz w:val="20"/>
+          <w:szCs w:val="20"/>
+        </w:rPr>
+        <w:t>, that t</w:t>
+      </w:r>
+      <w:r>
+        <w:rPr>
+          <w:sz w:val="20"/>
+          <w:szCs w:val="20"/>
+        </w:rPr>
+        <w:t xml:space="preserve">he parallel part </w:t>
       </w:r>
       <m:oMath>
         <m:r>
@@ -676,29 +848,15 @@
           <w:sz w:val="20"/>
           <w:szCs w:val="20"/>
         </w:rPr>
-        <w:t>.</w:t>
-      </w:r>
-    </w:p>
-    <w:p>
-      <w:pPr>
-        <w:pStyle w:val="ListParagraph"/>
-        <w:numPr>
-          <w:ilvl w:val="0"/>
-          <w:numId w:val="1"/>
-        </w:numPr>
-        <w:jc w:val="both"/>
-        <w:rPr>
-          <w:sz w:val="20"/>
-          <w:szCs w:val="20"/>
-        </w:rPr>
-      </w:pPr>
-      <w:r>
-        <w:rPr>
-          <w:rFonts w:eastAsiaTheme="minorEastAsia"/>
-          <w:sz w:val="20"/>
-          <w:szCs w:val="20"/>
-        </w:rPr>
-        <w:t xml:space="preserve">The serial part </w:t>
+        <w:t>, and that t</w:t>
+      </w:r>
+      <w:r>
+        <w:rPr>
+          <w:rFonts w:eastAsiaTheme="minorEastAsia"/>
+          <w:sz w:val="20"/>
+          <w:szCs w:val="20"/>
+        </w:rPr>
+        <w:t xml:space="preserve">he serial part </w:t>
       </w:r>
       <m:oMath>
         <m:r>
@@ -760,89 +918,7 @@
           <w:sz w:val="20"/>
           <w:szCs w:val="20"/>
         </w:rPr>
-        <w:t>16 different processes were run. 8 were strong, with only the number of cores varying – 1, 2, 4, 8, 12, 16, 20, and 24. The other 8 were weak, with the number of particles varying – 500, 600, 700, 800, 900, 1000, 1100, and 1200 and the number of cores.</w:t>
-      </w:r>
-    </w:p>
-    <w:p>
-      <w:pPr>
-        <w:jc w:val="both"/>
-        <w:rPr>
-          <w:sz w:val="20"/>
-          <w:szCs w:val="20"/>
-        </w:rPr>
-      </w:pPr>
-    </w:p>
-    <w:p>
-      <w:pPr>
-        <w:jc w:val="both"/>
-        <w:rPr>
-          <w:sz w:val="20"/>
-          <w:szCs w:val="20"/>
-        </w:rPr>
-      </w:pPr>
-    </w:p>
-    <w:p>
-      <w:pPr>
-        <w:jc w:val="both"/>
-        <w:rPr>
-          <w:sz w:val="20"/>
-          <w:szCs w:val="20"/>
-        </w:rPr>
-      </w:pPr>
-      <w:r>
-        <w:rPr>
-          <w:sz w:val="20"/>
-          <w:szCs w:val="20"/>
-        </w:rPr>
-        <w:t xml:space="preserve">Amdahl, Gene M. (1967). AFIPS Conference Proceedings. (30): 483–485. </w:t>
-      </w:r>
-      <w:proofErr w:type="spellStart"/>
-      <w:r>
-        <w:rPr>
-          <w:sz w:val="20"/>
-          <w:szCs w:val="20"/>
-        </w:rPr>
-        <w:t>doi</w:t>
-      </w:r>
-      <w:proofErr w:type="spellEnd"/>
-      <w:r>
-        <w:rPr>
-          <w:sz w:val="20"/>
-          <w:szCs w:val="20"/>
-        </w:rPr>
-        <w:t>: 10.1145/1465482.1465560</w:t>
-      </w:r>
-    </w:p>
-    <w:p>
-      <w:pPr>
-        <w:jc w:val="both"/>
-        <w:rPr>
-          <w:sz w:val="20"/>
-          <w:szCs w:val="20"/>
-        </w:rPr>
-      </w:pPr>
-      <w:r>
-        <w:rPr>
-          <w:sz w:val="20"/>
-          <w:szCs w:val="20"/>
-        </w:rPr>
-        <w:t xml:space="preserve">Gustafson, John L. (1988). Communications of the ACM. 31 (5): 532–533. </w:t>
-      </w:r>
-      <w:proofErr w:type="spellStart"/>
-      <w:r>
-        <w:rPr>
-          <w:sz w:val="20"/>
-          <w:szCs w:val="20"/>
-        </w:rPr>
-        <w:t>doi</w:t>
-      </w:r>
-      <w:proofErr w:type="spellEnd"/>
-      <w:r>
-        <w:rPr>
-          <w:sz w:val="20"/>
-          <w:szCs w:val="20"/>
-        </w:rPr>
-        <w:t>: 10.1145/42411.42415</w:t>
+        <w:t>16 different processes were run. 8 were strong, with only the number of cores varying – 1, 2, 4, 8, 12, 16, 20, and 24. The other 8 were weak, with the number of particles varying – 500, 600, 700, 800, 900, 1000, 1100, and 1200 and the number of cores</w:t>
       </w:r>
     </w:p>
     <w:sectPr>

</xml_diff>

<commit_message>
Finished report graph functions
</commit_message>
<xml_diff>
--- a/parallel-report/parallel.docx
+++ b/parallel-report/parallel.docx
@@ -685,6 +685,14 @@
           <w:szCs w:val="20"/>
         </w:rPr>
       </w:pPr>
+      <w:r>
+        <w:rPr>
+          <w:rFonts w:eastAsiaTheme="minorEastAsia"/>
+          <w:sz w:val="20"/>
+          <w:szCs w:val="20"/>
+        </w:rPr>
+        <w:t xml:space="preserve">All I/O operations were disabled. </w:t>
+      </w:r>
     </w:p>
     <w:p>
       <w:pPr>
@@ -765,7 +773,6 @@
         </w:rPr>
         <w:t xml:space="preserve"> setup. Relevant code can be found in </w:t>
       </w:r>
-      <w:proofErr w:type="gramStart"/>
       <w:r>
         <w:rPr>
           <w:rFonts w:eastAsiaTheme="minorEastAsia"/>
@@ -776,7 +783,6 @@
         </w:rPr>
         <w:t>parallel-report</w:t>
       </w:r>
-      <w:proofErr w:type="gramEnd"/>
       <w:r>
         <w:rPr>
           <w:rFonts w:eastAsiaTheme="minorEastAsia"/>
@@ -809,25 +815,7 @@
           <w:sz w:val="20"/>
           <w:szCs w:val="20"/>
         </w:rPr>
-        <w:t xml:space="preserve"> script. Each set a number of threads: 1, 2, 4, 8, 12, 16, 20, and 24. For each, a node was reserved, and an equal number of CPUs and threads were assigned to the task. All I/O output was disabled, except the writing of the duration to </w:t>
-      </w:r>
-      <w:proofErr w:type="spellStart"/>
-      <w:r>
-        <w:rPr>
-          <w:rFonts w:eastAsiaTheme="minorEastAsia"/>
-          <w:sz w:val="20"/>
-          <w:szCs w:val="20"/>
-        </w:rPr>
-        <w:t>stdio</w:t>
-      </w:r>
-      <w:proofErr w:type="spellEnd"/>
-      <w:r>
-        <w:rPr>
-          <w:rFonts w:eastAsiaTheme="minorEastAsia"/>
-          <w:sz w:val="20"/>
-          <w:szCs w:val="20"/>
-        </w:rPr>
-        <w:t>.</w:t>
+        <w:t xml:space="preserve"> script. Each set a number of threads: 1, 2, 4, 8, 12, 16, 20, and 24. For each, a node was reserved, and an equal number of CPUs and threads were assigned to the task. All I/O output was disabled, except the writing of the duration to stdio.</w:t>
       </w:r>
       <w:r>
         <w:rPr>
@@ -1144,8 +1132,103 @@
         </w:rPr>
         <w:t>16 different processes were run. 8 were strong, with only the number of cores varying – 1, 2, 4, 8, 12, 16, 20, and 24. The other 8 were weak, with the number of particles varying – 500, 600, 700, 800, 900, 1000, 1100, and 1200 and the number of cores</w:t>
       </w:r>
+    </w:p>
+    <w:p>
+      <w:pPr>
+        <w:jc w:val="both"/>
+        <w:rPr>
+          <w:sz w:val="20"/>
+          <w:szCs w:val="20"/>
+        </w:rPr>
+      </w:pPr>
+      <w:r>
+        <w:rPr>
+          <w:sz w:val="20"/>
+          <w:szCs w:val="20"/>
+        </w:rPr>
+        <w:t>There is a severe overhead in simulations and noise on a system (don’t use small</w:t>
+      </w:r>
+      <w:r>
+        <w:rPr>
+          <w:sz w:val="20"/>
+          <w:szCs w:val="20"/>
+        </w:rPr>
+        <w:t xml:space="preserve"> </w:t>
+      </w:r>
+      <w:r>
+        <w:rPr>
+          <w:sz w:val="20"/>
+          <w:szCs w:val="20"/>
+        </w:rPr>
+        <w:t>problem setups for measurements)</w:t>
+      </w:r>
+    </w:p>
+    <w:p>
+      <w:pPr>
+        <w:jc w:val="both"/>
+        <w:rPr>
+          <w:sz w:val="20"/>
+          <w:szCs w:val="20"/>
+        </w:rPr>
+      </w:pPr>
+      <w:r>
+        <w:rPr>
+          <w:sz w:val="20"/>
+          <w:szCs w:val="20"/>
+        </w:rPr>
+        <w:lastRenderedPageBreak/>
+        <w:t>This may be a consequence of the small problem setup, as there are severe overhead in setting up a simulation.</w:t>
+      </w:r>
       <w:bookmarkStart w:id="0" w:name="_GoBack"/>
       <w:bookmarkEnd w:id="0"/>
+    </w:p>
+    <w:p>
+      <w:pPr>
+        <w:jc w:val="both"/>
+        <w:rPr>
+          <w:sz w:val="20"/>
+          <w:szCs w:val="20"/>
+        </w:rPr>
+      </w:pPr>
+      <w:r>
+        <w:rPr>
+          <w:sz w:val="20"/>
+          <w:szCs w:val="20"/>
+        </w:rPr>
+        <w:t>I’ll try it with a fuck-off massive one shortly.</w:t>
+      </w:r>
+    </w:p>
+    <w:p>
+      <w:pPr>
+        <w:jc w:val="both"/>
+        <w:rPr>
+          <w:sz w:val="20"/>
+          <w:szCs w:val="20"/>
+        </w:rPr>
+      </w:pPr>
+      <w:r>
+        <w:rPr>
+          <w:sz w:val="20"/>
+          <w:szCs w:val="20"/>
+        </w:rPr>
+        <w:t>About 12 minutes for 1 THREAD and 100 particles.</w:t>
+      </w:r>
+    </w:p>
+    <w:p>
+      <w:pPr>
+        <w:jc w:val="both"/>
+        <w:rPr>
+          <w:sz w:val="20"/>
+          <w:szCs w:val="20"/>
+        </w:rPr>
+      </w:pPr>
+      <w:r>
+        <w:rPr>
+          <w:sz w:val="20"/>
+          <w:szCs w:val="20"/>
+        </w:rPr>
+        <w:t>Assuming it scales linearly… Fuck’s sake!</w:t>
+      </w:r>
     </w:p>
     <w:sectPr>
       <w:pgSz w:w="11906" w:h="16838"/>

</xml_diff>

<commit_message>
Finished step5 report (results still shit).
</commit_message>
<xml_diff>
--- a/parallel-report/parallel.docx
+++ b/parallel-report/parallel.docx
@@ -374,466 +374,6 @@
           </w:rPr>
           <m:t>speedup=</m:t>
         </m:r>
-        <m:f>
-          <m:fPr>
-            <m:ctrlPr>
-              <w:rPr>
-                <w:rFonts w:ascii="Cambria Math" w:eastAsiaTheme="minorEastAsia" w:hAnsi="Cambria Math"/>
-                <w:i/>
-                <w:sz w:val="20"/>
-                <w:szCs w:val="20"/>
-              </w:rPr>
-            </m:ctrlPr>
-          </m:fPr>
-          <m:num>
-            <m:r>
-              <w:rPr>
-                <w:rFonts w:ascii="Cambria Math" w:eastAsiaTheme="minorEastAsia" w:hAnsi="Cambria Math"/>
-                <w:sz w:val="20"/>
-                <w:szCs w:val="20"/>
-              </w:rPr>
-              <m:t>1</m:t>
-            </m:r>
-          </m:num>
-          <m:den>
-            <m:r>
-              <w:rPr>
-                <w:rFonts w:ascii="Cambria Math" w:eastAsiaTheme="minorEastAsia" w:hAnsi="Cambria Math"/>
-                <w:sz w:val="20"/>
-                <w:szCs w:val="20"/>
-              </w:rPr>
-              <m:t>s+</m:t>
-            </m:r>
-            <m:f>
-              <m:fPr>
-                <m:ctrlPr>
-                  <w:rPr>
-                    <w:rFonts w:ascii="Cambria Math" w:eastAsiaTheme="minorEastAsia" w:hAnsi="Cambria Math"/>
-                    <w:i/>
-                    <w:sz w:val="20"/>
-                    <w:szCs w:val="20"/>
-                  </w:rPr>
-                </m:ctrlPr>
-              </m:fPr>
-              <m:num>
-                <m:r>
-                  <w:rPr>
-                    <w:rFonts w:ascii="Cambria Math" w:eastAsiaTheme="minorEastAsia" w:hAnsi="Cambria Math"/>
-                    <w:sz w:val="20"/>
-                    <w:szCs w:val="20"/>
-                  </w:rPr>
-                  <m:t>p</m:t>
-                </m:r>
-              </m:num>
-              <m:den>
-                <m:r>
-                  <w:rPr>
-                    <w:rFonts w:ascii="Cambria Math" w:eastAsiaTheme="minorEastAsia" w:hAnsi="Cambria Math"/>
-                    <w:sz w:val="20"/>
-                    <w:szCs w:val="20"/>
-                  </w:rPr>
-                  <m:t>N</m:t>
-                </m:r>
-              </m:den>
-            </m:f>
-          </m:den>
-        </m:f>
-      </m:oMath>
-      <w:r>
-        <w:rPr>
-          <w:rFonts w:eastAsiaTheme="minorEastAsia"/>
-          <w:sz w:val="20"/>
-          <w:szCs w:val="20"/>
-        </w:rPr>
-        <w:t xml:space="preserve"> w</w:t>
-      </w:r>
-      <w:r>
-        <w:rPr>
-          <w:rFonts w:eastAsiaTheme="minorEastAsia"/>
-          <w:sz w:val="20"/>
-          <w:szCs w:val="20"/>
-        </w:rPr>
-        <w:t xml:space="preserve">here </w:t>
-      </w:r>
-      <m:oMath>
-        <m:r>
-          <w:rPr>
-            <w:rFonts w:ascii="Cambria Math" w:eastAsiaTheme="minorEastAsia" w:hAnsi="Cambria Math"/>
-            <w:sz w:val="20"/>
-            <w:szCs w:val="20"/>
-          </w:rPr>
-          <m:t>s</m:t>
-        </m:r>
-      </m:oMath>
-      <w:r>
-        <w:rPr>
-          <w:rFonts w:eastAsiaTheme="minorEastAsia"/>
-          <w:sz w:val="20"/>
-          <w:szCs w:val="20"/>
-        </w:rPr>
-        <w:t xml:space="preserve"> is the proportion of the execution time spent on the serial part and </w:t>
-      </w:r>
-      <m:oMath>
-        <m:r>
-          <w:rPr>
-            <w:rFonts w:ascii="Cambria Math" w:eastAsiaTheme="minorEastAsia" w:hAnsi="Cambria Math"/>
-            <w:sz w:val="20"/>
-            <w:szCs w:val="20"/>
-          </w:rPr>
-          <m:t>p</m:t>
-        </m:r>
-      </m:oMath>
-      <w:r>
-        <w:rPr>
-          <w:rFonts w:eastAsiaTheme="minorEastAsia"/>
-          <w:sz w:val="20"/>
-          <w:szCs w:val="20"/>
-        </w:rPr>
-        <w:t xml:space="preserve"> is the </w:t>
-      </w:r>
-      <w:r>
-        <w:rPr>
-          <w:rFonts w:eastAsiaTheme="minorEastAsia"/>
-          <w:sz w:val="20"/>
-          <w:szCs w:val="20"/>
-        </w:rPr>
-        <w:t xml:space="preserve">proportion spent on the parallelised part. </w:t>
-      </w:r>
-      <w:r>
-        <w:rPr>
-          <w:rFonts w:eastAsiaTheme="minorEastAsia"/>
-          <w:sz w:val="20"/>
-          <w:szCs w:val="20"/>
-        </w:rPr>
-        <w:t>This means that, for a fixed problem, the upper limit of speedup is determined by the serial fraction of the code.</w:t>
-      </w:r>
-      <w:r>
-        <w:rPr>
-          <w:rFonts w:eastAsiaTheme="minorEastAsia"/>
-          <w:sz w:val="20"/>
-          <w:szCs w:val="20"/>
-        </w:rPr>
-        <w:t xml:space="preserve"> </w:t>
-      </w:r>
-      <w:r>
-        <w:rPr>
-          <w:rFonts w:eastAsiaTheme="minorEastAsia"/>
-          <w:sz w:val="20"/>
-          <w:szCs w:val="20"/>
-        </w:rPr>
-        <w:t xml:space="preserve">Scalability was tested using Hamilton. </w:t>
-      </w:r>
-      <w:r>
-        <w:rPr>
-          <w:rFonts w:eastAsiaTheme="minorEastAsia"/>
-          <w:sz w:val="20"/>
-          <w:szCs w:val="20"/>
-        </w:rPr>
-        <w:t xml:space="preserve">Hamilton uses nodes, each with </w:t>
-      </w:r>
-      <m:oMath>
-        <m:r>
-          <w:rPr>
-            <w:rFonts w:ascii="Cambria Math" w:eastAsiaTheme="minorEastAsia" w:hAnsi="Cambria Math"/>
-            <w:sz w:val="20"/>
-            <w:szCs w:val="20"/>
-          </w:rPr>
-          <m:t>24</m:t>
-        </m:r>
-      </m:oMath>
-      <w:r>
-        <w:rPr>
-          <w:rFonts w:eastAsiaTheme="minorEastAsia"/>
-          <w:sz w:val="20"/>
-          <w:szCs w:val="20"/>
-        </w:rPr>
-        <w:t xml:space="preserve"> CPUs. Each CPU has </w:t>
-      </w:r>
-      <m:oMath>
-        <m:r>
-          <w:rPr>
-            <w:rFonts w:ascii="Cambria Math" w:eastAsiaTheme="minorEastAsia" w:hAnsi="Cambria Math"/>
-            <w:sz w:val="20"/>
-            <w:szCs w:val="20"/>
-          </w:rPr>
-          <m:t xml:space="preserve">8 </m:t>
-        </m:r>
-      </m:oMath>
-      <w:r>
-        <w:rPr>
-          <w:rFonts w:eastAsiaTheme="minorEastAsia"/>
-          <w:sz w:val="20"/>
-          <w:szCs w:val="20"/>
-        </w:rPr>
-        <w:t xml:space="preserve">cores and </w:t>
-      </w:r>
-      <m:oMath>
-        <m:r>
-          <w:rPr>
-            <w:rFonts w:ascii="Cambria Math" w:eastAsiaTheme="minorEastAsia" w:hAnsi="Cambria Math"/>
-            <w:sz w:val="20"/>
-            <w:szCs w:val="20"/>
-          </w:rPr>
-          <m:t xml:space="preserve">16 </m:t>
-        </m:r>
-      </m:oMath>
-      <w:r>
-        <w:rPr>
-          <w:rFonts w:eastAsiaTheme="minorEastAsia"/>
-          <w:sz w:val="20"/>
-          <w:szCs w:val="20"/>
-        </w:rPr>
-        <w:t>threads. To ensure consistency, each test booked a whole node, but u</w:t>
-      </w:r>
-      <w:bookmarkStart w:id="0" w:name="_GoBack"/>
-      <w:bookmarkEnd w:id="0"/>
-      <w:r>
-        <w:rPr>
-          <w:rFonts w:eastAsiaTheme="minorEastAsia"/>
-          <w:sz w:val="20"/>
-          <w:szCs w:val="20"/>
-        </w:rPr>
-        <w:t xml:space="preserve">sed only </w:t>
-      </w:r>
-      <m:oMath>
-        <m:r>
-          <w:rPr>
-            <w:rFonts w:ascii="Cambria Math" w:eastAsiaTheme="minorEastAsia" w:hAnsi="Cambria Math"/>
-            <w:sz w:val="20"/>
-            <w:szCs w:val="20"/>
-          </w:rPr>
-          <m:t>1</m:t>
-        </m:r>
-      </m:oMath>
-      <w:r>
-        <w:rPr>
-          <w:rFonts w:eastAsiaTheme="minorEastAsia"/>
-          <w:sz w:val="20"/>
-          <w:szCs w:val="20"/>
-        </w:rPr>
-        <w:t xml:space="preserve"> CPU. For both weak and strong scaling tests, </w:t>
-      </w:r>
-      <m:oMath>
-        <m:r>
-          <w:rPr>
-            <w:rFonts w:ascii="Cambria Math" w:eastAsiaTheme="minorEastAsia" w:hAnsi="Cambria Math"/>
-            <w:sz w:val="20"/>
-            <w:szCs w:val="20"/>
-          </w:rPr>
-          <m:t>1, 2, 4, 8, 12,</m:t>
-        </m:r>
-      </m:oMath>
-      <w:r>
-        <w:rPr>
-          <w:rFonts w:eastAsiaTheme="minorEastAsia"/>
-          <w:sz w:val="20"/>
-          <w:szCs w:val="20"/>
-        </w:rPr>
-        <w:t xml:space="preserve"> and </w:t>
-      </w:r>
-      <m:oMath>
-        <m:r>
-          <w:rPr>
-            <w:rFonts w:ascii="Cambria Math" w:eastAsiaTheme="minorEastAsia" w:hAnsi="Cambria Math"/>
-            <w:sz w:val="20"/>
-            <w:szCs w:val="20"/>
-          </w:rPr>
-          <m:t>16</m:t>
-        </m:r>
-      </m:oMath>
-      <w:r>
-        <w:rPr>
-          <w:rFonts w:eastAsiaTheme="minorEastAsia"/>
-          <w:sz w:val="20"/>
-          <w:szCs w:val="20"/>
-        </w:rPr>
-        <w:t xml:space="preserve"> threads were used. For the strong tests, the same </w:t>
-      </w:r>
-      <m:oMath>
-        <m:r>
-          <w:rPr>
-            <w:rFonts w:ascii="Cambria Math" w:eastAsiaTheme="minorEastAsia" w:hAnsi="Cambria Math"/>
-            <w:sz w:val="20"/>
-            <w:szCs w:val="20"/>
-          </w:rPr>
-          <m:t>100</m:t>
-        </m:r>
-      </m:oMath>
-      <w:r>
-        <w:rPr>
-          <w:rFonts w:eastAsiaTheme="minorEastAsia"/>
-          <w:sz w:val="20"/>
-          <w:szCs w:val="20"/>
-        </w:rPr>
-        <w:t xml:space="preserve"> particle file was used; for the weak tests, the number of particles scaled with the number of threads.</w:t>
-      </w:r>
-    </w:p>
-    <w:p>
-      <w:pPr>
-        <w:jc w:val="both"/>
-        <w:rPr>
-          <w:rFonts w:eastAsiaTheme="minorEastAsia"/>
-          <w:sz w:val="20"/>
-          <w:szCs w:val="20"/>
-        </w:rPr>
-      </w:pPr>
-      <w:r>
-        <w:rPr>
-          <w:rFonts w:eastAsiaTheme="minorEastAsia"/>
-          <w:sz w:val="20"/>
-          <w:szCs w:val="20"/>
-        </w:rPr>
-        <w:t xml:space="preserve">Results are </w:t>
-      </w:r>
-      <w:r>
-        <w:rPr>
-          <w:rFonts w:eastAsiaTheme="minorEastAsia"/>
-          <w:sz w:val="20"/>
-          <w:szCs w:val="20"/>
-        </w:rPr>
-        <w:t xml:space="preserve">strong scaling are </w:t>
-      </w:r>
-      <w:r>
-        <w:rPr>
-          <w:rFonts w:eastAsiaTheme="minorEastAsia"/>
-          <w:sz w:val="20"/>
-          <w:szCs w:val="20"/>
-        </w:rPr>
-        <w:t xml:space="preserve">dispiriting, with </w:t>
-      </w:r>
-      <m:oMath>
-        <m:r>
-          <w:rPr>
-            <w:rFonts w:ascii="Cambria Math" w:eastAsiaTheme="minorEastAsia" w:hAnsi="Cambria Math"/>
-            <w:sz w:val="20"/>
-            <w:szCs w:val="20"/>
-          </w:rPr>
-          <m:t>s=0.99</m:t>
-        </m:r>
-      </m:oMath>
-      <w:r>
-        <w:rPr>
-          <w:rFonts w:eastAsiaTheme="minorEastAsia"/>
-          <w:sz w:val="20"/>
-          <w:szCs w:val="20"/>
-        </w:rPr>
-        <w:t xml:space="preserve">, implying the code is </w:t>
-      </w:r>
-      <w:r>
-        <w:rPr>
-          <w:rFonts w:eastAsiaTheme="minorEastAsia"/>
-          <w:i/>
-          <w:iCs/>
-          <w:sz w:val="20"/>
-          <w:szCs w:val="20"/>
-        </w:rPr>
-        <w:t>barely</w:t>
-      </w:r>
-      <w:r>
-        <w:rPr>
-          <w:rFonts w:eastAsiaTheme="minorEastAsia"/>
-          <w:sz w:val="20"/>
-          <w:szCs w:val="20"/>
-        </w:rPr>
-        <w:t xml:space="preserve"> parallelisable.</w:t>
-      </w:r>
-      <w:r>
-        <w:rPr>
-          <w:rFonts w:eastAsiaTheme="minorEastAsia"/>
-          <w:sz w:val="20"/>
-          <w:szCs w:val="20"/>
-        </w:rPr>
-        <w:t xml:space="preserve"> This is likely a consequence of the test</w:t>
-      </w:r>
-      <w:r>
-        <w:rPr>
-          <w:rFonts w:eastAsiaTheme="minorEastAsia"/>
-          <w:sz w:val="20"/>
-          <w:szCs w:val="20"/>
-        </w:rPr>
-        <w:t xml:space="preserve"> setup. Relevant code can be found in </w:t>
-      </w:r>
-      <w:proofErr w:type="gramStart"/>
-      <w:r>
-        <w:rPr>
-          <w:rFonts w:eastAsiaTheme="minorEastAsia"/>
-          <w:i/>
-          <w:iCs/>
-          <w:sz w:val="20"/>
-          <w:szCs w:val="20"/>
-        </w:rPr>
-        <w:t>parallel-report</w:t>
-      </w:r>
-      <w:proofErr w:type="gramEnd"/>
-      <w:r>
-        <w:rPr>
-          <w:rFonts w:eastAsiaTheme="minorEastAsia"/>
-          <w:sz w:val="20"/>
-          <w:szCs w:val="20"/>
-        </w:rPr>
-        <w:t>.</w:t>
-      </w:r>
-      <w:r>
-        <w:rPr>
-          <w:rFonts w:eastAsiaTheme="minorEastAsia"/>
-          <w:sz w:val="20"/>
-          <w:szCs w:val="20"/>
-        </w:rPr>
-        <w:t xml:space="preserve"> 6 SLURM scripts were generated using the </w:t>
-      </w:r>
-      <w:r>
-        <w:rPr>
-          <w:rFonts w:eastAsiaTheme="minorEastAsia"/>
-          <w:i/>
-          <w:iCs/>
-          <w:sz w:val="20"/>
-          <w:szCs w:val="20"/>
-        </w:rPr>
-        <w:t>generate_slurms.py</w:t>
-      </w:r>
-      <w:r>
-        <w:rPr>
-          <w:rFonts w:eastAsiaTheme="minorEastAsia"/>
-          <w:sz w:val="20"/>
-          <w:szCs w:val="20"/>
-        </w:rPr>
-        <w:t xml:space="preserve"> script. Each set a number of threads: 1, 2, 4, 8, 12, 16, 20, and 24. For each, a node was reserved, and an equal number of CPUs and threads were assigned to the task. All I/O output was disabled, except the writing of the duration to </w:t>
-      </w:r>
-      <w:proofErr w:type="spellStart"/>
-      <w:r>
-        <w:rPr>
-          <w:rFonts w:eastAsiaTheme="minorEastAsia"/>
-          <w:sz w:val="20"/>
-          <w:szCs w:val="20"/>
-        </w:rPr>
-        <w:t>stdio</w:t>
-      </w:r>
-      <w:proofErr w:type="spellEnd"/>
-      <w:r>
-        <w:rPr>
-          <w:rFonts w:eastAsiaTheme="minorEastAsia"/>
-          <w:sz w:val="20"/>
-          <w:szCs w:val="20"/>
-        </w:rPr>
-        <w:t>.</w:t>
-      </w:r>
-      <w:r>
-        <w:rPr>
-          <w:rFonts w:eastAsiaTheme="minorEastAsia"/>
-          <w:sz w:val="20"/>
-          <w:szCs w:val="20"/>
-        </w:rPr>
-        <w:t xml:space="preserve"> 100 particles were used for each, and a timestep of </w:t>
-      </w:r>
-      <m:oMath>
-        <m:r>
-          <w:rPr>
-            <w:rFonts w:ascii="Cambria Math" w:eastAsiaTheme="minorEastAsia" w:hAnsi="Cambria Math"/>
-            <w:sz w:val="20"/>
-            <w:szCs w:val="20"/>
-          </w:rPr>
-          <m:t>1×</m:t>
-        </m:r>
         <m:sSup>
           <m:sSupPr>
             <m:ctrlPr>
@@ -846,14 +386,68 @@
             </m:ctrlPr>
           </m:sSupPr>
           <m:e>
-            <m:r>
-              <w:rPr>
-                <w:rFonts w:ascii="Cambria Math" w:eastAsiaTheme="minorEastAsia" w:hAnsi="Cambria Math"/>
-                <w:sz w:val="20"/>
-                <w:szCs w:val="20"/>
-              </w:rPr>
-              <m:t>10</m:t>
-            </m:r>
+            <m:d>
+              <m:dPr>
+                <m:ctrlPr>
+                  <w:rPr>
+                    <w:rFonts w:ascii="Cambria Math" w:eastAsiaTheme="minorEastAsia" w:hAnsi="Cambria Math"/>
+                    <w:i/>
+                    <w:sz w:val="20"/>
+                    <w:szCs w:val="20"/>
+                  </w:rPr>
+                </m:ctrlPr>
+              </m:dPr>
+              <m:e>
+                <m:r>
+                  <w:rPr>
+                    <w:rFonts w:ascii="Cambria Math" w:eastAsiaTheme="minorEastAsia" w:hAnsi="Cambria Math"/>
+                    <w:sz w:val="20"/>
+                    <w:szCs w:val="20"/>
+                  </w:rPr>
+                  <m:t>s</m:t>
+                </m:r>
+                <m:r>
+                  <w:rPr>
+                    <w:rFonts w:ascii="Cambria Math" w:eastAsiaTheme="minorEastAsia" w:hAnsi="Cambria Math"/>
+                    <w:sz w:val="20"/>
+                    <w:szCs w:val="20"/>
+                  </w:rPr>
+                  <m:t>+</m:t>
+                </m:r>
+                <m:f>
+                  <m:fPr>
+                    <m:ctrlPr>
+                      <w:rPr>
+                        <w:rFonts w:ascii="Cambria Math" w:eastAsiaTheme="minorEastAsia" w:hAnsi="Cambria Math"/>
+                        <w:i/>
+                        <w:sz w:val="20"/>
+                        <w:szCs w:val="20"/>
+                      </w:rPr>
+                    </m:ctrlPr>
+                  </m:fPr>
+                  <m:num>
+                    <m:r>
+                      <w:rPr>
+                        <w:rFonts w:ascii="Cambria Math" w:eastAsiaTheme="minorEastAsia" w:hAnsi="Cambria Math"/>
+                        <w:sz w:val="20"/>
+                        <w:szCs w:val="20"/>
+                      </w:rPr>
+                      <m:t>p</m:t>
+                    </m:r>
+                  </m:num>
+                  <m:den>
+                    <m:r>
+                      <w:rPr>
+                        <w:rFonts w:ascii="Cambria Math" w:eastAsiaTheme="minorEastAsia" w:hAnsi="Cambria Math"/>
+                        <w:sz w:val="20"/>
+                        <w:szCs w:val="20"/>
+                      </w:rPr>
+                      <m:t>N</m:t>
+                    </m:r>
+                  </m:den>
+                </m:f>
+              </m:e>
+            </m:d>
           </m:e>
           <m:sup>
             <m:r>
@@ -862,7 +456,7 @@
                 <w:sz w:val="20"/>
                 <w:szCs w:val="20"/>
               </w:rPr>
-              <m:t>-6</m:t>
+              <m:t>-1</m:t>
             </m:r>
           </m:sup>
         </m:sSup>
@@ -873,7 +467,191 @@
           <w:sz w:val="20"/>
           <w:szCs w:val="20"/>
         </w:rPr>
-        <w:t>.</w:t>
+        <w:t xml:space="preserve"> w</w:t>
+      </w:r>
+      <w:r>
+        <w:rPr>
+          <w:rFonts w:eastAsiaTheme="minorEastAsia"/>
+          <w:sz w:val="20"/>
+          <w:szCs w:val="20"/>
+        </w:rPr>
+        <w:t xml:space="preserve">here </w:t>
+      </w:r>
+      <m:oMath>
+        <m:r>
+          <w:rPr>
+            <w:rFonts w:ascii="Cambria Math" w:eastAsiaTheme="minorEastAsia" w:hAnsi="Cambria Math"/>
+            <w:sz w:val="20"/>
+            <w:szCs w:val="20"/>
+          </w:rPr>
+          <m:t>s</m:t>
+        </m:r>
+      </m:oMath>
+      <w:r>
+        <w:rPr>
+          <w:rFonts w:eastAsiaTheme="minorEastAsia"/>
+          <w:sz w:val="20"/>
+          <w:szCs w:val="20"/>
+        </w:rPr>
+        <w:t xml:space="preserve"> is the proportion of the execution time spent on the serial part and </w:t>
+      </w:r>
+      <m:oMath>
+        <m:r>
+          <w:rPr>
+            <w:rFonts w:ascii="Cambria Math" w:eastAsiaTheme="minorEastAsia" w:hAnsi="Cambria Math"/>
+            <w:sz w:val="20"/>
+            <w:szCs w:val="20"/>
+          </w:rPr>
+          <m:t>p</m:t>
+        </m:r>
+      </m:oMath>
+      <w:r>
+        <w:rPr>
+          <w:rFonts w:eastAsiaTheme="minorEastAsia"/>
+          <w:sz w:val="20"/>
+          <w:szCs w:val="20"/>
+        </w:rPr>
+        <w:t xml:space="preserve"> is the </w:t>
+      </w:r>
+      <w:r>
+        <w:rPr>
+          <w:rFonts w:eastAsiaTheme="minorEastAsia"/>
+          <w:sz w:val="20"/>
+          <w:szCs w:val="20"/>
+        </w:rPr>
+        <w:t xml:space="preserve">proportion spent on the parallelised part. </w:t>
+      </w:r>
+      <w:r>
+        <w:rPr>
+          <w:rFonts w:eastAsiaTheme="minorEastAsia"/>
+          <w:sz w:val="20"/>
+          <w:szCs w:val="20"/>
+        </w:rPr>
+        <w:t xml:space="preserve">Scalability was tested using Hamilton. </w:t>
+      </w:r>
+      <w:r>
+        <w:rPr>
+          <w:rFonts w:eastAsiaTheme="minorEastAsia"/>
+          <w:sz w:val="20"/>
+          <w:szCs w:val="20"/>
+        </w:rPr>
+        <w:t xml:space="preserve">Hamilton uses nodes, each with </w:t>
+      </w:r>
+      <m:oMath>
+        <m:r>
+          <w:rPr>
+            <w:rFonts w:ascii="Cambria Math" w:eastAsiaTheme="minorEastAsia" w:hAnsi="Cambria Math"/>
+            <w:sz w:val="20"/>
+            <w:szCs w:val="20"/>
+          </w:rPr>
+          <m:t>24</m:t>
+        </m:r>
+      </m:oMath>
+      <w:r>
+        <w:rPr>
+          <w:rFonts w:eastAsiaTheme="minorEastAsia"/>
+          <w:sz w:val="20"/>
+          <w:szCs w:val="20"/>
+        </w:rPr>
+        <w:t xml:space="preserve"> CPUs. Each CPU has </w:t>
+      </w:r>
+      <m:oMath>
+        <m:r>
+          <w:rPr>
+            <w:rFonts w:ascii="Cambria Math" w:eastAsiaTheme="minorEastAsia" w:hAnsi="Cambria Math"/>
+            <w:sz w:val="20"/>
+            <w:szCs w:val="20"/>
+          </w:rPr>
+          <m:t xml:space="preserve">8 </m:t>
+        </m:r>
+      </m:oMath>
+      <w:r>
+        <w:rPr>
+          <w:rFonts w:eastAsiaTheme="minorEastAsia"/>
+          <w:sz w:val="20"/>
+          <w:szCs w:val="20"/>
+        </w:rPr>
+        <w:t xml:space="preserve">cores and </w:t>
+      </w:r>
+      <m:oMath>
+        <m:r>
+          <w:rPr>
+            <w:rFonts w:ascii="Cambria Math" w:eastAsiaTheme="minorEastAsia" w:hAnsi="Cambria Math"/>
+            <w:sz w:val="20"/>
+            <w:szCs w:val="20"/>
+          </w:rPr>
+          <m:t xml:space="preserve">16 </m:t>
+        </m:r>
+      </m:oMath>
+      <w:r>
+        <w:rPr>
+          <w:rFonts w:eastAsiaTheme="minorEastAsia"/>
+          <w:sz w:val="20"/>
+          <w:szCs w:val="20"/>
+        </w:rPr>
+        <w:t xml:space="preserve">threads. To ensure consistency, each test booked a whole node. For both weak and strong scaling tests, </w:t>
+      </w:r>
+      <m:oMath>
+        <m:r>
+          <w:rPr>
+            <w:rFonts w:ascii="Cambria Math" w:eastAsiaTheme="minorEastAsia" w:hAnsi="Cambria Math"/>
+            <w:sz w:val="20"/>
+            <w:szCs w:val="20"/>
+          </w:rPr>
+          <m:t>1, 2, 4, 8, 12,</m:t>
+        </m:r>
+      </m:oMath>
+      <w:r>
+        <w:rPr>
+          <w:rFonts w:eastAsiaTheme="minorEastAsia"/>
+          <w:sz w:val="20"/>
+          <w:szCs w:val="20"/>
+        </w:rPr>
+        <w:t xml:space="preserve"> and </w:t>
+      </w:r>
+      <m:oMath>
+        <m:r>
+          <w:rPr>
+            <w:rFonts w:ascii="Cambria Math" w:eastAsiaTheme="minorEastAsia" w:hAnsi="Cambria Math"/>
+            <w:sz w:val="20"/>
+            <w:szCs w:val="20"/>
+          </w:rPr>
+          <m:t>16</m:t>
+        </m:r>
+      </m:oMath>
+      <w:r>
+        <w:rPr>
+          <w:rFonts w:eastAsiaTheme="minorEastAsia"/>
+          <w:sz w:val="20"/>
+          <w:szCs w:val="20"/>
+        </w:rPr>
+        <w:t xml:space="preserve"> threads were used. For the strong tests, the same </w:t>
+      </w:r>
+      <m:oMath>
+        <m:r>
+          <w:rPr>
+            <w:rFonts w:ascii="Cambria Math" w:eastAsiaTheme="minorEastAsia" w:hAnsi="Cambria Math"/>
+            <w:sz w:val="20"/>
+            <w:szCs w:val="20"/>
+          </w:rPr>
+          <m:t>100</m:t>
+        </m:r>
+      </m:oMath>
+      <w:r>
+        <w:rPr>
+          <w:rFonts w:eastAsiaTheme="minorEastAsia"/>
+          <w:sz w:val="20"/>
+          <w:szCs w:val="20"/>
+        </w:rPr>
+        <w:t xml:space="preserve"> particle file was used; for the weak tests, the number of particles scaled with the number of threads.</w:t>
+      </w:r>
+      <w:r>
+        <w:rPr>
+          <w:rFonts w:eastAsiaTheme="minorEastAsia"/>
+          <w:sz w:val="20"/>
+          <w:szCs w:val="20"/>
+        </w:rPr>
+        <w:t xml:space="preserve"> All I/O output was disabled.</w:t>
       </w:r>
     </w:p>
     <w:p>
@@ -888,13 +666,165 @@
       <w:r>
         <w:rPr>
           <w:rFonts w:eastAsiaTheme="minorEastAsia"/>
-          <w:noProof/>
+          <w:sz w:val="20"/>
+          <w:szCs w:val="20"/>
+        </w:rPr>
+        <w:t xml:space="preserve">Results </w:t>
+      </w:r>
+      <w:r>
+        <w:rPr>
+          <w:rFonts w:eastAsiaTheme="minorEastAsia"/>
+          <w:sz w:val="20"/>
+          <w:szCs w:val="20"/>
+        </w:rPr>
+        <w:t>for</w:t>
+      </w:r>
+      <w:r>
+        <w:rPr>
+          <w:rFonts w:eastAsiaTheme="minorEastAsia"/>
+          <w:sz w:val="20"/>
+          <w:szCs w:val="20"/>
+        </w:rPr>
+        <w:t xml:space="preserve"> </w:t>
+      </w:r>
+      <w:r>
+        <w:rPr>
+          <w:rFonts w:eastAsiaTheme="minorEastAsia"/>
+          <w:sz w:val="20"/>
+          <w:szCs w:val="20"/>
+        </w:rPr>
+        <w:t xml:space="preserve">strong scaling are </w:t>
+      </w:r>
+      <w:r>
+        <w:rPr>
+          <w:rFonts w:eastAsiaTheme="minorEastAsia"/>
+          <w:sz w:val="20"/>
+          <w:szCs w:val="20"/>
+        </w:rPr>
+        <w:t xml:space="preserve">dispiriting, with </w:t>
+      </w:r>
+      <m:oMath>
+        <m:r>
+          <w:rPr>
+            <w:rFonts w:ascii="Cambria Math" w:eastAsiaTheme="minorEastAsia" w:hAnsi="Cambria Math"/>
+            <w:sz w:val="20"/>
+            <w:szCs w:val="20"/>
+          </w:rPr>
+          <m:t>s=0.</m:t>
+        </m:r>
+        <m:r>
+          <w:rPr>
+            <w:rFonts w:ascii="Cambria Math" w:eastAsiaTheme="minorEastAsia" w:hAnsi="Cambria Math"/>
+            <w:sz w:val="20"/>
+            <w:szCs w:val="20"/>
+          </w:rPr>
+          <m:t>44</m:t>
+        </m:r>
+      </m:oMath>
+      <w:r>
+        <w:rPr>
+          <w:rFonts w:eastAsiaTheme="minorEastAsia"/>
+          <w:sz w:val="20"/>
+          <w:szCs w:val="20"/>
+        </w:rPr>
+        <w:t xml:space="preserve">, implying the code is </w:t>
+      </w:r>
+      <w:r>
+        <w:rPr>
+          <w:rFonts w:eastAsiaTheme="minorEastAsia"/>
+          <w:i/>
+          <w:iCs/>
+          <w:sz w:val="20"/>
+          <w:szCs w:val="20"/>
+        </w:rPr>
+        <w:t>barely</w:t>
+      </w:r>
+      <w:r>
+        <w:rPr>
+          <w:rFonts w:eastAsiaTheme="minorEastAsia"/>
+          <w:sz w:val="20"/>
+          <w:szCs w:val="20"/>
+        </w:rPr>
+        <w:t xml:space="preserve"> parallelisable.</w:t>
+      </w:r>
+      <w:r>
+        <w:rPr>
+          <w:rFonts w:eastAsiaTheme="minorEastAsia"/>
+          <w:sz w:val="20"/>
+          <w:szCs w:val="20"/>
+        </w:rPr>
+        <w:t xml:space="preserve"> </w:t>
+      </w:r>
+      <w:r>
+        <w:rPr>
+          <w:rFonts w:eastAsiaTheme="minorEastAsia"/>
+          <w:sz w:val="20"/>
+          <w:szCs w:val="20"/>
+        </w:rPr>
+        <w:t xml:space="preserve">If the data points for </w:t>
+      </w:r>
+      <m:oMath>
+        <m:r>
+          <w:rPr>
+            <w:rFonts w:ascii="Cambria Math" w:eastAsiaTheme="minorEastAsia" w:hAnsi="Cambria Math"/>
+            <w:sz w:val="20"/>
+            <w:szCs w:val="20"/>
+          </w:rPr>
+          <m:t>N=12, 16</m:t>
+        </m:r>
+      </m:oMath>
+      <w:r>
+        <w:rPr>
+          <w:rFonts w:eastAsiaTheme="minorEastAsia"/>
+          <w:sz w:val="20"/>
+          <w:szCs w:val="20"/>
+        </w:rPr>
+        <w:t xml:space="preserve"> are ignored, a better result of </w:t>
+      </w:r>
+      <m:oMath>
+        <m:r>
+          <w:rPr>
+            <w:rFonts w:ascii="Cambria Math" w:eastAsiaTheme="minorEastAsia" w:hAnsi="Cambria Math"/>
+            <w:sz w:val="20"/>
+            <w:szCs w:val="20"/>
+          </w:rPr>
+          <m:t>s=0.</m:t>
+        </m:r>
+        <m:r>
+          <w:rPr>
+            <w:rFonts w:ascii="Cambria Math" w:eastAsiaTheme="minorEastAsia" w:hAnsi="Cambria Math"/>
+            <w:sz w:val="20"/>
+            <w:szCs w:val="20"/>
+          </w:rPr>
+          <m:t>29</m:t>
+        </m:r>
+      </m:oMath>
+      <w:r>
+        <w:rPr>
+          <w:rFonts w:eastAsiaTheme="minorEastAsia"/>
+          <w:sz w:val="20"/>
+          <w:szCs w:val="20"/>
+        </w:rPr>
+        <w:t xml:space="preserve"> is obtained. It is believed these anomalous results originate in a discrepancy between the hardware configuration of Hamilton and the SLURM scripts used.</w:t>
+      </w:r>
+    </w:p>
+    <w:p>
+      <w:pPr>
+        <w:jc w:val="both"/>
+        <w:rPr>
+          <w:sz w:val="20"/>
+          <w:szCs w:val="20"/>
+        </w:rPr>
+      </w:pPr>
+      <w:r>
+        <w:rPr>
+          <w:rFonts w:eastAsiaTheme="minorEastAsia"/>
           <w:sz w:val="20"/>
           <w:szCs w:val="20"/>
         </w:rPr>
         <w:drawing>
-          <wp:inline distT="0" distB="0" distL="0" distR="0" wp14:anchorId="45C9C693" wp14:editId="078E3BC3">
-            <wp:extent cx="5715000" cy="2857500"/>
+          <wp:inline distT="0" distB="0" distL="0" distR="0" wp14:anchorId="1FE5EA6A" wp14:editId="064C0F0E">
+            <wp:extent cx="5715000" cy="2667000"/>
             <wp:effectExtent l="0" t="0" r="0" b="0"/>
             <wp:docPr id="1" name="Picture 1"/>
             <wp:cNvGraphicFramePr>
@@ -904,33 +834,30 @@
               <a:graphicData uri="http://schemas.openxmlformats.org/drawingml/2006/picture">
                 <pic:pic xmlns:pic="http://schemas.openxmlformats.org/drawingml/2006/picture">
                   <pic:nvPicPr>
-                    <pic:cNvPr id="0" name="Picture 2"/>
-                    <pic:cNvPicPr>
-                      <a:picLocks noChangeAspect="1" noChangeArrowheads="1"/>
-                    </pic:cNvPicPr>
+                    <pic:cNvPr id="1" name=""/>
+                    <pic:cNvPicPr/>
                   </pic:nvPicPr>
-                  <pic:blipFill>
-                    <a:blip r:embed="rId5">
-                      <a:extLst>
-                        <a:ext uri="{28A0092B-C50C-407E-A947-70E740481C1C}">
-                          <a14:useLocalDpi xmlns:a14="http://schemas.microsoft.com/office/drawing/2010/main" val="0"/>
-                        </a:ext>
-                      </a:extLst>
-                    </a:blip>
-                    <a:srcRect/>
-                    <a:stretch>
-                      <a:fillRect/>
-                    </a:stretch>
+                  <pic:blipFill rotWithShape="1">
+                    <a:blip r:embed="rId5"/>
+                    <a:srcRect t="3200" b="3467"/>
+                    <a:stretch/>
                   </pic:blipFill>
                   <pic:spPr bwMode="auto">
                     <a:xfrm>
                       <a:off x="0" y="0"/>
-                      <a:ext cx="5715000" cy="2857500"/>
+                      <a:ext cx="5715000" cy="2667000"/>
                     </a:xfrm>
                     <a:prstGeom prst="rect">
                       <a:avLst/>
                     </a:prstGeom>
-                    <a:noFill/>
+                    <a:ln>
+                      <a:noFill/>
+                    </a:ln>
+                    <a:extLst>
+                      <a:ext uri="{53640926-AAD7-44D8-BBD7-CCE9431645EC}">
+                        <a14:shadowObscured xmlns:a14="http://schemas.microsoft.com/office/drawing/2010/main"/>
+                      </a:ext>
+                    </a:extLst>
                   </pic:spPr>
                 </pic:pic>
               </a:graphicData>
@@ -938,15 +865,6 @@
           </wp:inline>
         </w:drawing>
       </w:r>
-    </w:p>
-    <w:p>
-      <w:pPr>
-        <w:jc w:val="both"/>
-        <w:rPr>
-          <w:sz w:val="20"/>
-          <w:szCs w:val="20"/>
-        </w:rPr>
-      </w:pPr>
       <w:r>
         <w:rPr>
           <w:sz w:val="20"/>
@@ -1096,92 +1014,97 @@
         </w:rPr>
         <w:t>.</w:t>
       </w:r>
+      <w:r>
+        <w:rPr>
+          <w:rFonts w:eastAsiaTheme="minorEastAsia"/>
+          <w:sz w:val="20"/>
+          <w:szCs w:val="20"/>
+        </w:rPr>
+        <w:t xml:space="preserve"> </w:t>
+      </w:r>
+      <w:r>
+        <w:rPr>
+          <w:sz w:val="20"/>
+          <w:szCs w:val="20"/>
+        </w:rPr>
+        <w:t>We</w:t>
+      </w:r>
+      <w:bookmarkStart w:id="0" w:name="_GoBack"/>
+      <w:bookmarkEnd w:id="0"/>
+      <w:r>
+        <w:rPr>
+          <w:sz w:val="20"/>
+          <w:szCs w:val="20"/>
+        </w:rPr>
+        <w:t>ak scaling results are</w:t>
+      </w:r>
+      <w:r>
+        <w:rPr>
+          <w:sz w:val="20"/>
+          <w:szCs w:val="20"/>
+        </w:rPr>
+        <w:t xml:space="preserve"> similarly</w:t>
+      </w:r>
+      <w:r>
+        <w:rPr>
+          <w:sz w:val="20"/>
+          <w:szCs w:val="20"/>
+        </w:rPr>
+        <w:t xml:space="preserve"> disappointing, with </w:t>
+      </w:r>
+      <m:oMath>
+        <m:r>
+          <w:rPr>
+            <w:rFonts w:ascii="Cambria Math" w:eastAsiaTheme="minorEastAsia" w:hAnsi="Cambria Math"/>
+            <w:sz w:val="20"/>
+            <w:szCs w:val="20"/>
+          </w:rPr>
+          <m:t>s=</m:t>
+        </m:r>
+        <m:r>
+          <w:rPr>
+            <w:rFonts w:ascii="Cambria Math" w:eastAsiaTheme="minorEastAsia" w:hAnsi="Cambria Math"/>
+            <w:sz w:val="20"/>
+            <w:szCs w:val="20"/>
+          </w:rPr>
+          <m:t>1.06</m:t>
+        </m:r>
+      </m:oMath>
+      <w:r>
+        <w:rPr>
+          <w:rFonts w:eastAsiaTheme="minorEastAsia"/>
+          <w:sz w:val="20"/>
+          <w:szCs w:val="20"/>
+        </w:rPr>
+        <w:t xml:space="preserve">, implying the code runs more slowly in parallel then serially. It seems, therefore, that a strong scaling model is more appropriate for this code. </w:t>
+      </w:r>
+      <w:r>
+        <w:rPr>
+          <w:sz w:val="20"/>
+          <w:szCs w:val="20"/>
+        </w:rPr>
+        <w:t xml:space="preserve"> </w:t>
+      </w:r>
     </w:p>
     <w:p>
       <w:pPr>
         <w:jc w:val="both"/>
         <w:rPr>
-          <w:b/>
-          <w:bCs/>
+          <w:rFonts w:eastAsiaTheme="minorEastAsia"/>
           <w:sz w:val="20"/>
           <w:szCs w:val="20"/>
         </w:rPr>
       </w:pPr>
       <w:r>
         <w:rPr>
-          <w:b/>
-          <w:bCs/>
-          <w:sz w:val="20"/>
-          <w:szCs w:val="20"/>
-        </w:rPr>
-        <w:t>Testing</w:t>
-      </w:r>
-    </w:p>
-    <w:p>
-      <w:pPr>
-        <w:jc w:val="both"/>
-        <w:rPr>
-          <w:sz w:val="20"/>
-          <w:szCs w:val="20"/>
-        </w:rPr>
-      </w:pPr>
-      <w:r>
-        <w:rPr>
-          <w:sz w:val="20"/>
-          <w:szCs w:val="20"/>
-        </w:rPr>
-        <w:t>16 different processes were run. 8 were strong, with only the number of cores varying – 1, 2, 4, 8, 12, 16, 20, and 24. The other 8 were weak, with the number of particles varying – 500, 600, 700, 800, 900, 1000, 1100, and 1200 and the number of cores</w:t>
-      </w:r>
-    </w:p>
-    <w:p>
-      <w:pPr>
-        <w:jc w:val="both"/>
-        <w:rPr>
-          <w:sz w:val="20"/>
-          <w:szCs w:val="20"/>
-        </w:rPr>
-      </w:pPr>
-      <w:r>
-        <w:rPr>
-          <w:sz w:val="20"/>
-          <w:szCs w:val="20"/>
-        </w:rPr>
-        <w:t>There is a severe overhead in simulations and noise on a system (don’t use small</w:t>
-      </w:r>
-      <w:r>
-        <w:rPr>
-          <w:sz w:val="20"/>
-          <w:szCs w:val="20"/>
-        </w:rPr>
-        <w:t xml:space="preserve"> </w:t>
-      </w:r>
-      <w:r>
-        <w:rPr>
-          <w:sz w:val="20"/>
-          <w:szCs w:val="20"/>
-        </w:rPr>
-        <w:t>problem setups for measurements)</w:t>
-      </w:r>
-    </w:p>
-    <w:p>
-      <w:pPr>
-        <w:jc w:val="both"/>
-        <w:rPr>
-          <w:sz w:val="20"/>
-          <w:szCs w:val="20"/>
-        </w:rPr>
-      </w:pPr>
-      <w:r>
-        <w:rPr>
-          <w:sz w:val="20"/>
-          <w:szCs w:val="20"/>
-        </w:rPr>
-        <w:lastRenderedPageBreak/>
+          <w:sz w:val="20"/>
+          <w:szCs w:val="20"/>
+        </w:rPr>
         <w:drawing>
-          <wp:inline distT="0" distB="0" distL="0" distR="0" wp14:anchorId="2ABCB9C7" wp14:editId="252FC9E8">
-            <wp:extent cx="5715000" cy="2857500"/>
+          <wp:inline distT="0" distB="0" distL="0" distR="0" wp14:anchorId="54957191" wp14:editId="60D8724C">
+            <wp:extent cx="5715000" cy="2636520"/>
             <wp:effectExtent l="0" t="0" r="0" b="0"/>
-            <wp:docPr id="2" name="Picture 2"/>
+            <wp:docPr id="3" name="Picture 3"/>
             <wp:cNvGraphicFramePr>
               <a:graphicFrameLocks xmlns:a="http://schemas.openxmlformats.org/drawingml/2006/main" noChangeAspect="1"/>
             </wp:cNvGraphicFramePr>
@@ -1192,20 +1115,27 @@
                     <pic:cNvPr id="1" name=""/>
                     <pic:cNvPicPr/>
                   </pic:nvPicPr>
-                  <pic:blipFill>
+                  <pic:blipFill rotWithShape="1">
                     <a:blip r:embed="rId6"/>
-                    <a:stretch>
-                      <a:fillRect/>
-                    </a:stretch>
+                    <a:srcRect t="3467" b="4266"/>
+                    <a:stretch/>
                   </pic:blipFill>
-                  <pic:spPr>
+                  <pic:spPr bwMode="auto">
                     <a:xfrm>
                       <a:off x="0" y="0"/>
-                      <a:ext cx="5715000" cy="2857500"/>
+                      <a:ext cx="5715000" cy="2636520"/>
                     </a:xfrm>
                     <a:prstGeom prst="rect">
                       <a:avLst/>
                     </a:prstGeom>
+                    <a:ln>
+                      <a:noFill/>
+                    </a:ln>
+                    <a:extLst>
+                      <a:ext uri="{53640926-AAD7-44D8-BBD7-CCE9431645EC}">
+                        <a14:shadowObscured xmlns:a14="http://schemas.microsoft.com/office/drawing/2010/main"/>
+                      </a:ext>
+                    </a:extLst>
                   </pic:spPr>
                 </pic:pic>
               </a:graphicData>
@@ -1213,40 +1143,6 @@
           </wp:inline>
         </w:drawing>
       </w:r>
-    </w:p>
-    <w:p>
-      <w:pPr>
-        <w:jc w:val="both"/>
-        <w:rPr>
-          <w:sz w:val="20"/>
-          <w:szCs w:val="20"/>
-        </w:rPr>
-      </w:pPr>
-      <w:r>
-        <w:rPr>
-          <w:sz w:val="20"/>
-          <w:szCs w:val="20"/>
-        </w:rPr>
-        <w:t xml:space="preserve">Weak scaling results are similarly disappointing, with </w:t>
-      </w:r>
-      <m:oMath>
-        <m:r>
-          <w:rPr>
-            <w:rFonts w:ascii="Cambria Math" w:eastAsiaTheme="minorEastAsia" w:hAnsi="Cambria Math"/>
-            <w:sz w:val="20"/>
-            <w:szCs w:val="20"/>
-          </w:rPr>
-          <m:t>s=0.9</m:t>
-        </m:r>
-        <m:r>
-          <w:rPr>
-            <w:rFonts w:ascii="Cambria Math" w:eastAsiaTheme="minorEastAsia" w:hAnsi="Cambria Math"/>
-            <w:sz w:val="20"/>
-            <w:szCs w:val="20"/>
-          </w:rPr>
-          <m:t>8</m:t>
-        </m:r>
-      </m:oMath>
     </w:p>
     <w:sectPr>
       <w:pgSz w:w="11906" w:h="16838"/>

</xml_diff>